<commit_message>
adição da modelagem e estruturação inicial do JWT
</commit_message>
<xml_diff>
--- a/Docs/Planejamento-tcc.docx
+++ b/Docs/Planejamento-tcc.docx
@@ -534,112 +534,112 @@
           <w:rFonts w:ascii="Candara Light" w:hAnsi="Candara Light"/>
           <w:sz w:val="32"/>
           <w:szCs w:val="32"/>
-          <w:highlight w:val="red"/>
-        </w:rPr>
-      </w:pPr>
-      <w:r>
+          <w:highlight w:val="green"/>
+        </w:rPr>
+      </w:pPr>
+      <w:r>
+        <w:rPr>
+          <w:rFonts w:ascii="Candara Light" w:hAnsi="Candara Light"/>
+          <w:sz w:val="32"/>
+          <w:szCs w:val="32"/>
+          <w:highlight w:val="green"/>
+        </w:rPr>
+        <w:t>Refazer CRUD de Usuário com os novos inputs</w:t>
+      </w:r>
+    </w:p>
+    <w:p>
+      <w:pPr>
+        <w:pStyle w:val="PargrafodaLista"/>
+        <w:numPr>
+          <w:ilvl w:val="0"/>
+          <w:numId w:val="15"/>
+        </w:numPr>
+        <w:jc w:val="both"/>
         <w:rPr>
           <w:rFonts w:ascii="Candara Light" w:hAnsi="Candara Light"/>
           <w:sz w:val="32"/>
           <w:szCs w:val="32"/>
           <w:highlight w:val="red"/>
         </w:rPr>
-        <w:t>Refazer CRUD de Usuário com os novos inputs</w:t>
-      </w:r>
-    </w:p>
-    <w:p>
-      <w:pPr>
-        <w:pStyle w:val="PargrafodaLista"/>
-        <w:numPr>
-          <w:ilvl w:val="0"/>
-          <w:numId w:val="15"/>
-        </w:numPr>
-        <w:jc w:val="both"/>
+      </w:pPr>
+      <w:r>
         <w:rPr>
           <w:rFonts w:ascii="Candara Light" w:hAnsi="Candara Light"/>
           <w:sz w:val="32"/>
           <w:szCs w:val="32"/>
           <w:highlight w:val="red"/>
         </w:rPr>
-      </w:pPr>
-      <w:r>
+        <w:t>Corrigir edição de usuário</w:t>
+      </w:r>
+    </w:p>
+    <w:p>
+      <w:pPr>
+        <w:pStyle w:val="PargrafodaLista"/>
+        <w:numPr>
+          <w:ilvl w:val="0"/>
+          <w:numId w:val="2"/>
+        </w:numPr>
+        <w:rPr>
+          <w:rFonts w:ascii="Candara Light" w:hAnsi="Candara Light"/>
+          <w:sz w:val="40"/>
+          <w:szCs w:val="40"/>
+        </w:rPr>
+      </w:pPr>
+      <w:r>
+        <w:rPr>
+          <w:rFonts w:ascii="Candara Light" w:hAnsi="Candara Light"/>
+          <w:sz w:val="40"/>
+          <w:szCs w:val="40"/>
+        </w:rPr>
+        <w:lastRenderedPageBreak/>
+        <w:t>Realize uma Denúncia</w:t>
+      </w:r>
+    </w:p>
+    <w:p>
+      <w:pPr>
+        <w:pStyle w:val="PargrafodaLista"/>
+        <w:numPr>
+          <w:ilvl w:val="0"/>
+          <w:numId w:val="6"/>
+        </w:numPr>
+        <w:jc w:val="both"/>
+        <w:rPr>
+          <w:rFonts w:ascii="Candara Light" w:hAnsi="Candara Light"/>
+          <w:sz w:val="36"/>
+          <w:szCs w:val="36"/>
+        </w:rPr>
+      </w:pPr>
+      <w:r>
+        <w:rPr>
+          <w:rFonts w:ascii="Candara Light" w:hAnsi="Candara Light"/>
+          <w:sz w:val="36"/>
+          <w:szCs w:val="36"/>
+        </w:rPr>
+        <w:t>Frontend</w:t>
+      </w:r>
+    </w:p>
+    <w:p>
+      <w:pPr>
+        <w:pStyle w:val="PargrafodaLista"/>
+        <w:numPr>
+          <w:ilvl w:val="0"/>
+          <w:numId w:val="13"/>
+        </w:numPr>
+        <w:jc w:val="both"/>
         <w:rPr>
           <w:rFonts w:ascii="Candara Light" w:hAnsi="Candara Light"/>
           <w:sz w:val="32"/>
           <w:szCs w:val="32"/>
           <w:highlight w:val="red"/>
         </w:rPr>
-        <w:t>Corrigir edição de usuário</w:t>
-      </w:r>
-    </w:p>
-    <w:p>
-      <w:pPr>
-        <w:pStyle w:val="PargrafodaLista"/>
-        <w:numPr>
-          <w:ilvl w:val="0"/>
-          <w:numId w:val="2"/>
-        </w:numPr>
-        <w:rPr>
-          <w:rFonts w:ascii="Candara Light" w:hAnsi="Candara Light"/>
-          <w:sz w:val="40"/>
-          <w:szCs w:val="40"/>
-        </w:rPr>
-      </w:pPr>
-      <w:r>
-        <w:rPr>
-          <w:rFonts w:ascii="Candara Light" w:hAnsi="Candara Light"/>
-          <w:sz w:val="40"/>
-          <w:szCs w:val="40"/>
-        </w:rPr>
-        <w:lastRenderedPageBreak/>
-        <w:t>Realize uma Denúncia</w:t>
-      </w:r>
-    </w:p>
-    <w:p>
-      <w:pPr>
-        <w:pStyle w:val="PargrafodaLista"/>
-        <w:numPr>
-          <w:ilvl w:val="0"/>
-          <w:numId w:val="6"/>
-        </w:numPr>
-        <w:jc w:val="both"/>
-        <w:rPr>
-          <w:rFonts w:ascii="Candara Light" w:hAnsi="Candara Light"/>
-          <w:sz w:val="36"/>
-          <w:szCs w:val="36"/>
-        </w:rPr>
-      </w:pPr>
-      <w:r>
-        <w:rPr>
-          <w:rFonts w:ascii="Candara Light" w:hAnsi="Candara Light"/>
-          <w:sz w:val="36"/>
-          <w:szCs w:val="36"/>
-        </w:rPr>
-        <w:t>Frontend</w:t>
-      </w:r>
-    </w:p>
-    <w:p>
-      <w:pPr>
-        <w:pStyle w:val="PargrafodaLista"/>
-        <w:numPr>
-          <w:ilvl w:val="0"/>
-          <w:numId w:val="13"/>
-        </w:numPr>
-        <w:jc w:val="both"/>
+      </w:pPr>
+      <w:r>
         <w:rPr>
           <w:rFonts w:ascii="Candara Light" w:hAnsi="Candara Light"/>
           <w:sz w:val="32"/>
           <w:szCs w:val="32"/>
           <w:highlight w:val="red"/>
         </w:rPr>
-      </w:pPr>
-      <w:r>
-        <w:rPr>
-          <w:rFonts w:ascii="Candara Light" w:hAnsi="Candara Light"/>
-          <w:sz w:val="32"/>
-          <w:szCs w:val="32"/>
-          <w:highlight w:val="red"/>
-        </w:rPr>
         <w:t>Remodelar frontend tela de realizar uma denúncia.</w:t>
       </w:r>
     </w:p>
@@ -678,6 +678,7 @@
           <w:rFonts w:ascii="Candara Light" w:hAnsi="Candara Light"/>
           <w:sz w:val="40"/>
           <w:szCs w:val="40"/>
+          <w:highlight w:val="red"/>
         </w:rPr>
       </w:pPr>
       <w:r>
@@ -685,6 +686,7 @@
           <w:rFonts w:ascii="Candara Light" w:hAnsi="Candara Light"/>
           <w:sz w:val="40"/>
           <w:szCs w:val="40"/>
+          <w:highlight w:val="red"/>
         </w:rPr>
         <w:t>Sugira Melhorias</w:t>
       </w:r>
@@ -701,13 +703,15 @@
           <w:rFonts w:ascii="Candara Light" w:hAnsi="Candara Light"/>
           <w:sz w:val="36"/>
           <w:szCs w:val="36"/>
-        </w:rPr>
-      </w:pPr>
-      <w:r>
-        <w:rPr>
-          <w:rFonts w:ascii="Candara Light" w:hAnsi="Candara Light"/>
-          <w:sz w:val="36"/>
-          <w:szCs w:val="36"/>
+          <w:highlight w:val="red"/>
+        </w:rPr>
+      </w:pPr>
+      <w:r>
+        <w:rPr>
+          <w:rFonts w:ascii="Candara Light" w:hAnsi="Candara Light"/>
+          <w:sz w:val="36"/>
+          <w:szCs w:val="36"/>
+          <w:highlight w:val="red"/>
         </w:rPr>
         <w:t>Frontend</w:t>
       </w:r>
@@ -724,13 +728,15 @@
           <w:rFonts w:ascii="Candara Light" w:hAnsi="Candara Light"/>
           <w:sz w:val="36"/>
           <w:szCs w:val="36"/>
-        </w:rPr>
-      </w:pPr>
-      <w:r>
-        <w:rPr>
-          <w:rFonts w:ascii="Candara Light" w:hAnsi="Candara Light"/>
-          <w:sz w:val="36"/>
-          <w:szCs w:val="36"/>
+          <w:highlight w:val="red"/>
+        </w:rPr>
+      </w:pPr>
+      <w:r>
+        <w:rPr>
+          <w:rFonts w:ascii="Candara Light" w:hAnsi="Candara Light"/>
+          <w:sz w:val="36"/>
+          <w:szCs w:val="36"/>
+          <w:highlight w:val="red"/>
         </w:rPr>
         <w:t>Backend</w:t>
       </w:r>
@@ -747,6 +753,7 @@
           <w:rFonts w:ascii="Candara Light" w:hAnsi="Candara Light"/>
           <w:sz w:val="40"/>
           <w:szCs w:val="40"/>
+          <w:highlight w:val="red"/>
         </w:rPr>
       </w:pPr>
       <w:r>
@@ -754,6 +761,7 @@
           <w:rFonts w:ascii="Candara Light" w:hAnsi="Candara Light"/>
           <w:sz w:val="40"/>
           <w:szCs w:val="40"/>
+          <w:highlight w:val="red"/>
         </w:rPr>
         <w:t>Ver Gráficos</w:t>
       </w:r>
@@ -770,13 +778,15 @@
           <w:rFonts w:ascii="Candara Light" w:hAnsi="Candara Light"/>
           <w:sz w:val="36"/>
           <w:szCs w:val="36"/>
-        </w:rPr>
-      </w:pPr>
-      <w:r>
-        <w:rPr>
-          <w:rFonts w:ascii="Candara Light" w:hAnsi="Candara Light"/>
-          <w:sz w:val="36"/>
-          <w:szCs w:val="36"/>
+          <w:highlight w:val="red"/>
+        </w:rPr>
+      </w:pPr>
+      <w:r>
+        <w:rPr>
+          <w:rFonts w:ascii="Candara Light" w:hAnsi="Candara Light"/>
+          <w:sz w:val="36"/>
+          <w:szCs w:val="36"/>
+          <w:highlight w:val="red"/>
         </w:rPr>
         <w:t>Frontend</w:t>
       </w:r>
@@ -793,13 +803,15 @@
           <w:rFonts w:ascii="Candara Light" w:hAnsi="Candara Light"/>
           <w:sz w:val="36"/>
           <w:szCs w:val="36"/>
-        </w:rPr>
-      </w:pPr>
-      <w:r>
-        <w:rPr>
-          <w:rFonts w:ascii="Candara Light" w:hAnsi="Candara Light"/>
-          <w:sz w:val="36"/>
-          <w:szCs w:val="36"/>
+          <w:highlight w:val="red"/>
+        </w:rPr>
+      </w:pPr>
+      <w:r>
+        <w:rPr>
+          <w:rFonts w:ascii="Candara Light" w:hAnsi="Candara Light"/>
+          <w:sz w:val="36"/>
+          <w:szCs w:val="36"/>
+          <w:highlight w:val="red"/>
         </w:rPr>
         <w:t>Backend</w:t>
       </w:r>
@@ -816,6 +828,7 @@
           <w:rFonts w:ascii="Candara Light" w:hAnsi="Candara Light"/>
           <w:sz w:val="40"/>
           <w:szCs w:val="40"/>
+          <w:highlight w:val="red"/>
         </w:rPr>
       </w:pPr>
       <w:r>
@@ -823,6 +836,7 @@
           <w:rFonts w:ascii="Candara Light" w:hAnsi="Candara Light"/>
           <w:sz w:val="40"/>
           <w:szCs w:val="40"/>
+          <w:highlight w:val="red"/>
         </w:rPr>
         <w:t>Suporte</w:t>
       </w:r>
@@ -839,13 +853,15 @@
           <w:rFonts w:ascii="Candara Light" w:hAnsi="Candara Light"/>
           <w:sz w:val="36"/>
           <w:szCs w:val="36"/>
-        </w:rPr>
-      </w:pPr>
-      <w:r>
-        <w:rPr>
-          <w:rFonts w:ascii="Candara Light" w:hAnsi="Candara Light"/>
-          <w:sz w:val="36"/>
-          <w:szCs w:val="36"/>
+          <w:highlight w:val="red"/>
+        </w:rPr>
+      </w:pPr>
+      <w:r>
+        <w:rPr>
+          <w:rFonts w:ascii="Candara Light" w:hAnsi="Candara Light"/>
+          <w:sz w:val="36"/>
+          <w:szCs w:val="36"/>
+          <w:highlight w:val="red"/>
         </w:rPr>
         <w:t>Backend</w:t>
       </w:r>
@@ -1069,48 +1085,187 @@
         <w:jc w:val="both"/>
         <w:rPr>
           <w:rFonts w:ascii="Candara Light" w:hAnsi="Candara Light"/>
+          <w:sz w:val="36"/>
+          <w:szCs w:val="36"/>
+        </w:rPr>
+      </w:pPr>
+      <w:r>
+        <w:rPr>
+          <w:rFonts w:ascii="Candara Light" w:hAnsi="Candara Light"/>
+          <w:sz w:val="36"/>
+          <w:szCs w:val="36"/>
+        </w:rPr>
+        <w:t>CRUD Usuário</w:t>
+      </w:r>
+    </w:p>
+    <w:p>
+      <w:pPr>
+        <w:pStyle w:val="PargrafodaLista"/>
+        <w:numPr>
+          <w:ilvl w:val="0"/>
+          <w:numId w:val="18"/>
+        </w:numPr>
+        <w:jc w:val="both"/>
+        <w:rPr>
+          <w:rFonts w:ascii="Candara Light" w:hAnsi="Candara Light"/>
+          <w:sz w:val="36"/>
+          <w:szCs w:val="36"/>
+        </w:rPr>
+      </w:pPr>
+      <w:r>
+        <w:rPr>
+          <w:rFonts w:ascii="Candara Light" w:hAnsi="Candara Light"/>
+          <w:sz w:val="36"/>
+          <w:szCs w:val="36"/>
+        </w:rPr>
+        <w:t xml:space="preserve">Login </w:t>
+      </w:r>
+    </w:p>
+    <w:p>
+      <w:pPr>
+        <w:pStyle w:val="PargrafodaLista"/>
+        <w:numPr>
+          <w:ilvl w:val="0"/>
+          <w:numId w:val="18"/>
+        </w:numPr>
+        <w:jc w:val="both"/>
+        <w:rPr>
+          <w:rFonts w:ascii="Candara Light" w:hAnsi="Candara Light"/>
+          <w:sz w:val="36"/>
+          <w:szCs w:val="36"/>
+        </w:rPr>
+      </w:pPr>
+      <w:r>
+        <w:rPr>
+          <w:rFonts w:ascii="Candara Light" w:hAnsi="Candara Light"/>
+          <w:sz w:val="36"/>
+          <w:szCs w:val="36"/>
+        </w:rPr>
+        <w:t>Redirecionar criar conta na tela de login</w:t>
+      </w:r>
+    </w:p>
+    <w:p>
+      <w:pPr>
+        <w:pStyle w:val="PargrafodaLista"/>
+        <w:ind w:left="2061"/>
+        <w:jc w:val="both"/>
+        <w:rPr>
+          <w:rFonts w:ascii="Candara Light" w:hAnsi="Candara Light"/>
           <w:sz w:val="40"/>
           <w:szCs w:val="40"/>
         </w:rPr>
       </w:pPr>
-      <w:r>
+    </w:p>
+    <w:p>
+      <w:pPr>
+        <w:pStyle w:val="PargrafodaLista"/>
+        <w:numPr>
+          <w:ilvl w:val="0"/>
+          <w:numId w:val="2"/>
+        </w:numPr>
+        <w:jc w:val="both"/>
         <w:rPr>
           <w:rFonts w:ascii="Candara Light" w:hAnsi="Candara Light"/>
           <w:sz w:val="40"/>
           <w:szCs w:val="40"/>
         </w:rPr>
-        <w:t>CRUD Usuário (+Login básico)</w:t>
-      </w:r>
-    </w:p>
-    <w:p>
-      <w:pPr>
-        <w:pStyle w:val="PargrafodaLista"/>
-        <w:numPr>
-          <w:ilvl w:val="0"/>
-          <w:numId w:val="18"/>
-        </w:numPr>
-        <w:jc w:val="both"/>
+      </w:pPr>
+      <w:r>
         <w:rPr>
           <w:rFonts w:ascii="Candara Light" w:hAnsi="Candara Light"/>
           <w:sz w:val="40"/>
           <w:szCs w:val="40"/>
         </w:rPr>
-      </w:pPr>
-      <w:r>
+        <w:t>2º Semana</w:t>
+      </w:r>
+    </w:p>
+    <w:p>
+      <w:pPr>
+        <w:pStyle w:val="PargrafodaLista"/>
+        <w:numPr>
+          <w:ilvl w:val="0"/>
+          <w:numId w:val="18"/>
+        </w:numPr>
+        <w:jc w:val="both"/>
+        <w:rPr>
+          <w:rFonts w:ascii="Candara Light" w:hAnsi="Candara Light"/>
+          <w:sz w:val="36"/>
+          <w:szCs w:val="36"/>
+        </w:rPr>
+      </w:pPr>
+      <w:r>
+        <w:rPr>
+          <w:rFonts w:ascii="Candara Light" w:hAnsi="Candara Light"/>
+          <w:sz w:val="36"/>
+          <w:szCs w:val="36"/>
+        </w:rPr>
+        <w:t>Formulário Suporte</w:t>
+      </w:r>
+    </w:p>
+    <w:p>
+      <w:pPr>
+        <w:pStyle w:val="PargrafodaLista"/>
+        <w:numPr>
+          <w:ilvl w:val="0"/>
+          <w:numId w:val="18"/>
+        </w:numPr>
+        <w:jc w:val="both"/>
+        <w:rPr>
+          <w:rFonts w:ascii="Candara Light" w:hAnsi="Candara Light"/>
+          <w:sz w:val="36"/>
+          <w:szCs w:val="36"/>
+        </w:rPr>
+      </w:pPr>
+      <w:r>
+        <w:rPr>
+          <w:rFonts w:ascii="Candara Light" w:hAnsi="Candara Light"/>
+          <w:sz w:val="36"/>
+          <w:szCs w:val="36"/>
+        </w:rPr>
+        <w:t>Formulário de “Sugerir Melhorias”</w:t>
+      </w:r>
+    </w:p>
+    <w:p>
+      <w:pPr>
+        <w:pStyle w:val="PargrafodaLista"/>
+        <w:numPr>
+          <w:ilvl w:val="0"/>
+          <w:numId w:val="21"/>
+        </w:numPr>
+        <w:jc w:val="both"/>
+        <w:rPr>
+          <w:rFonts w:ascii="Candara Light" w:hAnsi="Candara Light"/>
+          <w:sz w:val="36"/>
+          <w:szCs w:val="36"/>
+        </w:rPr>
+      </w:pPr>
+      <w:r>
+        <w:rPr>
+          <w:rFonts w:ascii="Candara Light" w:hAnsi="Candara Light"/>
+          <w:sz w:val="36"/>
+          <w:szCs w:val="36"/>
+        </w:rPr>
+        <w:t>Formulário Denuncia + Gráficos Apex</w:t>
+      </w:r>
+    </w:p>
+    <w:p>
+      <w:pPr>
+        <w:pStyle w:val="PargrafodaLista"/>
+        <w:ind w:left="2061"/>
+        <w:jc w:val="both"/>
         <w:rPr>
           <w:rFonts w:ascii="Candara Light" w:hAnsi="Candara Light"/>
           <w:sz w:val="40"/>
           <w:szCs w:val="40"/>
         </w:rPr>
-        <w:t>Formulário Suporte</w:t>
-      </w:r>
-    </w:p>
-    <w:p>
-      <w:pPr>
-        <w:pStyle w:val="PargrafodaLista"/>
-        <w:numPr>
-          <w:ilvl w:val="0"/>
-          <w:numId w:val="18"/>
+      </w:pPr>
+    </w:p>
+    <w:p>
+      <w:pPr>
+        <w:pStyle w:val="PargrafodaLista"/>
+        <w:numPr>
+          <w:ilvl w:val="0"/>
+          <w:numId w:val="2"/>
         </w:numPr>
         <w:jc w:val="both"/>
         <w:rPr>
@@ -1125,43 +1280,90 @@
           <w:sz w:val="40"/>
           <w:szCs w:val="40"/>
         </w:rPr>
-        <w:t>Formulário de “Sugerir Melhorias”</w:t>
-      </w:r>
-    </w:p>
-    <w:p>
-      <w:pPr>
-        <w:pStyle w:val="PargrafodaLista"/>
-        <w:numPr>
-          <w:ilvl w:val="0"/>
-          <w:numId w:val="18"/>
-        </w:numPr>
-        <w:jc w:val="both"/>
-        <w:rPr>
-          <w:rFonts w:ascii="Candara Light" w:hAnsi="Candara Light"/>
-          <w:sz w:val="40"/>
-          <w:szCs w:val="40"/>
-        </w:rPr>
-      </w:pPr>
-      <w:r>
-        <w:rPr>
-          <w:rFonts w:ascii="Candara Light" w:hAnsi="Candara Light"/>
-          <w:sz w:val="40"/>
-          <w:szCs w:val="40"/>
-        </w:rPr>
-        <w:t>Modal cadastro de usuário</w:t>
-      </w:r>
-    </w:p>
-    <w:p>
-      <w:pPr>
-        <w:pStyle w:val="PargrafodaLista"/>
-        <w:ind w:left="2061"/>
-        <w:jc w:val="both"/>
-        <w:rPr>
-          <w:rFonts w:ascii="Candara Light" w:hAnsi="Candara Light"/>
-          <w:sz w:val="40"/>
-          <w:szCs w:val="40"/>
-        </w:rPr>
-      </w:pPr>
+        <w:t>3º Semana</w:t>
+      </w:r>
+    </w:p>
+    <w:p>
+      <w:pPr>
+        <w:pStyle w:val="PargrafodaLista"/>
+        <w:numPr>
+          <w:ilvl w:val="0"/>
+          <w:numId w:val="21"/>
+        </w:numPr>
+        <w:jc w:val="both"/>
+        <w:rPr>
+          <w:rFonts w:ascii="Candara Light" w:hAnsi="Candara Light"/>
+          <w:sz w:val="36"/>
+          <w:szCs w:val="36"/>
+        </w:rPr>
+      </w:pPr>
+      <w:r>
+        <w:rPr>
+          <w:rFonts w:ascii="Candara Light" w:hAnsi="Candara Light"/>
+          <w:sz w:val="36"/>
+          <w:szCs w:val="36"/>
+        </w:rPr>
+        <w:t>Opção usuário Adm</w:t>
+      </w:r>
+    </w:p>
+    <w:p>
+      <w:pPr>
+        <w:pStyle w:val="PargrafodaLista"/>
+        <w:numPr>
+          <w:ilvl w:val="0"/>
+          <w:numId w:val="21"/>
+        </w:numPr>
+        <w:jc w:val="both"/>
+        <w:rPr>
+          <w:rFonts w:ascii="Candara Light" w:hAnsi="Candara Light"/>
+          <w:sz w:val="36"/>
+          <w:szCs w:val="36"/>
+        </w:rPr>
+      </w:pPr>
+      <w:r>
+        <w:rPr>
+          <w:rFonts w:ascii="Candara Light" w:hAnsi="Candara Light"/>
+          <w:sz w:val="36"/>
+          <w:szCs w:val="36"/>
+        </w:rPr>
+        <w:t>Mudar o status da denuncia de acordo com o momento em que ela está</w:t>
+      </w:r>
+    </w:p>
+    <w:p>
+      <w:pPr>
+        <w:pStyle w:val="PargrafodaLista"/>
+        <w:ind w:left="785"/>
+        <w:jc w:val="both"/>
+        <w:rPr>
+          <w:rFonts w:ascii="Candara Light" w:hAnsi="Candara Light"/>
+          <w:sz w:val="36"/>
+          <w:szCs w:val="36"/>
+          <w:highlight w:val="yellow"/>
+        </w:rPr>
+      </w:pPr>
+    </w:p>
+    <w:p>
+      <w:pPr>
+        <w:pStyle w:val="PargrafodaLista"/>
+        <w:numPr>
+          <w:ilvl w:val="0"/>
+          <w:numId w:val="20"/>
+        </w:numPr>
+        <w:jc w:val="both"/>
+        <w:rPr>
+          <w:rFonts w:ascii="Candara Light" w:hAnsi="Candara Light"/>
+          <w:sz w:val="36"/>
+          <w:szCs w:val="36"/>
+        </w:rPr>
+      </w:pPr>
+      <w:r>
+        <w:rPr>
+          <w:rFonts w:ascii="Candara Light" w:hAnsi="Candara Light"/>
+          <w:sz w:val="36"/>
+          <w:szCs w:val="36"/>
+        </w:rPr>
+        <w:t>Problemas pendentes</w:t>
+      </w:r>
     </w:p>
     <w:p>
       <w:pPr>
@@ -1173,100 +1375,64 @@
         <w:jc w:val="both"/>
         <w:rPr>
           <w:rFonts w:ascii="Candara Light" w:hAnsi="Candara Light"/>
-          <w:sz w:val="40"/>
-          <w:szCs w:val="40"/>
-        </w:rPr>
-      </w:pPr>
-      <w:r>
-        <w:rPr>
-          <w:rFonts w:ascii="Candara Light" w:hAnsi="Candara Light"/>
-          <w:sz w:val="40"/>
-          <w:szCs w:val="40"/>
-        </w:rPr>
-        <w:t>2º Semana</w:t>
-      </w:r>
-    </w:p>
-    <w:p>
-      <w:pPr>
-        <w:pStyle w:val="PargrafodaLista"/>
-        <w:numPr>
-          <w:ilvl w:val="0"/>
-          <w:numId w:val="18"/>
-        </w:numPr>
-        <w:jc w:val="both"/>
-        <w:rPr>
-          <w:rFonts w:ascii="Candara Light" w:hAnsi="Candara Light"/>
-          <w:sz w:val="40"/>
-          <w:szCs w:val="40"/>
-        </w:rPr>
-      </w:pPr>
-      <w:r>
-        <w:rPr>
-          <w:rFonts w:ascii="Candara Light" w:hAnsi="Candara Light"/>
-          <w:sz w:val="40"/>
-          <w:szCs w:val="40"/>
-        </w:rPr>
-        <w:t>Criptografar senha + JWT</w:t>
-      </w:r>
-    </w:p>
-    <w:p>
-      <w:pPr>
-        <w:pStyle w:val="PargrafodaLista"/>
-        <w:numPr>
-          <w:ilvl w:val="0"/>
-          <w:numId w:val="21"/>
-        </w:numPr>
-        <w:jc w:val="both"/>
-        <w:rPr>
-          <w:rFonts w:ascii="Candara Light" w:hAnsi="Candara Light"/>
-          <w:sz w:val="40"/>
-          <w:szCs w:val="40"/>
-        </w:rPr>
-      </w:pPr>
-      <w:r>
-        <w:rPr>
-          <w:rFonts w:ascii="Candara Light" w:hAnsi="Candara Light"/>
-          <w:sz w:val="40"/>
-          <w:szCs w:val="40"/>
-        </w:rPr>
-        <w:t>Formulário Denuncia + Gráficos Apex</w:t>
-      </w:r>
-    </w:p>
-    <w:p>
-      <w:pPr>
-        <w:pStyle w:val="PargrafodaLista"/>
-        <w:ind w:left="785"/>
-        <w:jc w:val="both"/>
-        <w:rPr>
-          <w:rFonts w:ascii="Candara Light" w:hAnsi="Candara Light"/>
-          <w:sz w:val="36"/>
-          <w:szCs w:val="36"/>
-          <w:highlight w:val="yellow"/>
-        </w:rPr>
-      </w:pPr>
-    </w:p>
-    <w:p>
-      <w:pPr>
-        <w:jc w:val="both"/>
-        <w:rPr>
-          <w:rFonts w:ascii="Candara Light" w:hAnsi="Candara Light"/>
-          <w:sz w:val="36"/>
-          <w:szCs w:val="36"/>
-          <w:highlight w:val="yellow"/>
-        </w:rPr>
-      </w:pPr>
-    </w:p>
-    <w:p>
-      <w:pPr>
-        <w:pStyle w:val="PargrafodaLista"/>
-        <w:ind w:left="360"/>
-        <w:jc w:val="both"/>
-        <w:rPr>
-          <w:rFonts w:ascii="Candara Light" w:hAnsi="Candara Light"/>
-          <w:sz w:val="36"/>
-          <w:szCs w:val="36"/>
-        </w:rPr>
-      </w:pPr>
+          <w:sz w:val="36"/>
+          <w:szCs w:val="36"/>
+        </w:rPr>
+      </w:pPr>
+      <w:r>
+        <w:rPr>
+          <w:rFonts w:ascii="Candara Light" w:hAnsi="Candara Light"/>
+          <w:sz w:val="36"/>
+          <w:szCs w:val="36"/>
+        </w:rPr>
+        <w:t>Editar Usuário não está funcionando</w:t>
+      </w:r>
+    </w:p>
+    <w:p>
+      <w:pPr>
+        <w:pStyle w:val="PargrafodaLista"/>
+        <w:numPr>
+          <w:ilvl w:val="0"/>
+          <w:numId w:val="2"/>
+        </w:numPr>
+        <w:jc w:val="both"/>
+        <w:rPr>
+          <w:rFonts w:ascii="Candara Light" w:hAnsi="Candara Light"/>
+          <w:sz w:val="36"/>
+          <w:szCs w:val="36"/>
+        </w:rPr>
+      </w:pPr>
+      <w:r>
+        <w:rPr>
+          <w:rFonts w:ascii="Candara Light" w:hAnsi="Candara Light"/>
+          <w:sz w:val="36"/>
+          <w:szCs w:val="36"/>
+        </w:rPr>
+        <w:t>Não está sendo registrado a data de nascimento do usuário</w:t>
+      </w:r>
+    </w:p>
+    <w:p>
+      <w:pPr>
+        <w:pStyle w:val="PargrafodaLista"/>
+        <w:numPr>
+          <w:ilvl w:val="0"/>
+          <w:numId w:val="2"/>
+        </w:numPr>
+        <w:jc w:val="both"/>
+        <w:rPr>
+          <w:rFonts w:ascii="Candara Light" w:hAnsi="Candara Light"/>
+          <w:sz w:val="36"/>
+          <w:szCs w:val="36"/>
+        </w:rPr>
+      </w:pPr>
+      <w:r>
+        <w:rPr>
+          <w:rFonts w:ascii="Candara Light" w:hAnsi="Candara Light"/>
+          <w:sz w:val="36"/>
+          <w:szCs w:val="36"/>
+        </w:rPr>
+        <w:t>Configurar o input de “Confirmar Senha”</w:t>
+      </w:r>
     </w:p>
     <w:sectPr>
       <w:pgSz w:w="11906" w:h="16838"/>
@@ -1301,7 +1467,7 @@
         <v:path o:extrusionok="f" gradientshapeok="t" o:connecttype="rect"/>
         <o:lock v:ext="edit" aspectratio="t"/>
       </v:shapetype>
-      <v:shape id="_x0000_i1106" type="#_x0000_t75" style="width:11.25pt;height:11.25pt" o:bullet="t">
+      <v:shape id="_x0000_i1069" type="#_x0000_t75" style="width:11.25pt;height:11.25pt" o:bullet="t">
         <v:imagedata r:id="rId1" o:title="mso1969"/>
       </v:shape>
     </w:pict>
@@ -2551,7 +2717,7 @@
   <w:abstractNum w:abstractNumId="11" w15:restartNumberingAfterBreak="0">
     <w:nsid w:val="4DC423B8"/>
     <w:multiLevelType w:val="hybridMultilevel"/>
-    <w:tmpl w:val="4B845E88"/>
+    <w:tmpl w:val="22B61724"/>
     <w:lvl w:ilvl="0" w:tplc="04160007">
       <w:start w:val="1"/>
       <w:numFmt w:val="bullet"/>
@@ -2891,7 +3057,7 @@
   <w:abstractNum w:abstractNumId="14" w15:restartNumberingAfterBreak="0">
     <w:nsid w:val="54ED4E12"/>
     <w:multiLevelType w:val="hybridMultilevel"/>
-    <w:tmpl w:val="951A6C5E"/>
+    <w:tmpl w:val="BBCCF35A"/>
     <w:lvl w:ilvl="0" w:tplc="04160001">
       <w:start w:val="1"/>
       <w:numFmt w:val="bullet"/>
@@ -3456,7 +3622,7 @@
   <w:abstractNum w:abstractNumId="19" w15:restartNumberingAfterBreak="0">
     <w:nsid w:val="7008206D"/>
     <w:multiLevelType w:val="hybridMultilevel"/>
-    <w:tmpl w:val="EF3C8AA4"/>
+    <w:tmpl w:val="17822418"/>
     <w:lvl w:ilvl="0" w:tplc="04160009">
       <w:start w:val="1"/>
       <w:numFmt w:val="bullet"/>

</xml_diff>